<commit_message>
Added title page as requested by editor
</commit_message>
<xml_diff>
--- a/Journal-manuscript/Editorial correspondance/PLOSONE-cover letter.docx
+++ b/Journal-manuscript/Editorial correspondance/PLOSONE-cover letter.docx
@@ -371,9 +371,8 @@
           <w:iCs/>
           <w:lang w:val="en-CA"/>
         </w:rPr>
-        <w:t xml:space="preserve">Multimodal Spatial Availability: A </w:t>
-      </w:r>
-      <w:proofErr w:type="gramStart"/>
+        <w:t xml:space="preserve">Multimodal </w:t>
+      </w:r>
       <w:r>
         <w:rPr>
           <w:rFonts w:ascii="Adobe Garamond Pro" w:hAnsi="Adobe Garamond Pro" w:cstheme="majorBidi"/>
@@ -383,9 +382,8 @@
           <w:iCs/>
           <w:lang w:val="en-CA"/>
         </w:rPr>
-        <w:t>Singly-Constrained</w:t>
-      </w:r>
-      <w:proofErr w:type="gramEnd"/>
+        <w:t>s</w:t>
+      </w:r>
       <w:r>
         <w:rPr>
           <w:rFonts w:ascii="Adobe Garamond Pro" w:hAnsi="Adobe Garamond Pro" w:cstheme="majorBidi"/>
@@ -395,7 +393,227 @@
           <w:iCs/>
           <w:lang w:val="en-CA"/>
         </w:rPr>
-        <w:t xml:space="preserve"> Measure of Competitive Accessibility by Multiple Modes</w:t>
+        <w:t xml:space="preserve">patial </w:t>
+      </w:r>
+      <w:r>
+        <w:rPr>
+          <w:rFonts w:ascii="Adobe Garamond Pro" w:hAnsi="Adobe Garamond Pro" w:cstheme="majorBidi"/>
+          <w:b/>
+          <w:bCs/>
+          <w:i/>
+          <w:iCs/>
+          <w:lang w:val="en-CA"/>
+        </w:rPr>
+        <w:t>a</w:t>
+      </w:r>
+      <w:r>
+        <w:rPr>
+          <w:rFonts w:ascii="Adobe Garamond Pro" w:hAnsi="Adobe Garamond Pro" w:cstheme="majorBidi"/>
+          <w:b/>
+          <w:bCs/>
+          <w:i/>
+          <w:iCs/>
+          <w:lang w:val="en-CA"/>
+        </w:rPr>
+        <w:t xml:space="preserve">vailability: </w:t>
+      </w:r>
+      <w:r>
+        <w:rPr>
+          <w:rFonts w:ascii="Adobe Garamond Pro" w:hAnsi="Adobe Garamond Pro" w:cstheme="majorBidi"/>
+          <w:b/>
+          <w:bCs/>
+          <w:i/>
+          <w:iCs/>
+          <w:lang w:val="en-CA"/>
+        </w:rPr>
+        <w:t>a</w:t>
+      </w:r>
+      <w:r>
+        <w:rPr>
+          <w:rFonts w:ascii="Adobe Garamond Pro" w:hAnsi="Adobe Garamond Pro" w:cstheme="majorBidi"/>
+          <w:b/>
+          <w:bCs/>
+          <w:i/>
+          <w:iCs/>
+          <w:lang w:val="en-CA"/>
+        </w:rPr>
+        <w:t xml:space="preserve"> </w:t>
+      </w:r>
+      <w:r>
+        <w:rPr>
+          <w:rFonts w:ascii="Adobe Garamond Pro" w:hAnsi="Adobe Garamond Pro" w:cstheme="majorBidi"/>
+          <w:b/>
+          <w:bCs/>
+          <w:i/>
+          <w:iCs/>
+          <w:lang w:val="en-CA"/>
+        </w:rPr>
+        <w:t>s</w:t>
+      </w:r>
+      <w:r>
+        <w:rPr>
+          <w:rFonts w:ascii="Adobe Garamond Pro" w:hAnsi="Adobe Garamond Pro" w:cstheme="majorBidi"/>
+          <w:b/>
+          <w:bCs/>
+          <w:i/>
+          <w:iCs/>
+          <w:lang w:val="en-CA"/>
+        </w:rPr>
+        <w:t>ingly-</w:t>
+      </w:r>
+      <w:r>
+        <w:rPr>
+          <w:rFonts w:ascii="Adobe Garamond Pro" w:hAnsi="Adobe Garamond Pro" w:cstheme="majorBidi"/>
+          <w:b/>
+          <w:bCs/>
+          <w:i/>
+          <w:iCs/>
+          <w:lang w:val="en-CA"/>
+        </w:rPr>
+        <w:t>c</w:t>
+      </w:r>
+      <w:r>
+        <w:rPr>
+          <w:rFonts w:ascii="Adobe Garamond Pro" w:hAnsi="Adobe Garamond Pro" w:cstheme="majorBidi"/>
+          <w:b/>
+          <w:bCs/>
+          <w:i/>
+          <w:iCs/>
+          <w:lang w:val="en-CA"/>
+        </w:rPr>
+        <w:t xml:space="preserve">onstrained </w:t>
+      </w:r>
+      <w:r>
+        <w:rPr>
+          <w:rFonts w:ascii="Adobe Garamond Pro" w:hAnsi="Adobe Garamond Pro" w:cstheme="majorBidi"/>
+          <w:b/>
+          <w:bCs/>
+          <w:i/>
+          <w:iCs/>
+          <w:lang w:val="en-CA"/>
+        </w:rPr>
+        <w:t>m</w:t>
+      </w:r>
+      <w:r>
+        <w:rPr>
+          <w:rFonts w:ascii="Adobe Garamond Pro" w:hAnsi="Adobe Garamond Pro" w:cstheme="majorBidi"/>
+          <w:b/>
+          <w:bCs/>
+          <w:i/>
+          <w:iCs/>
+          <w:lang w:val="en-CA"/>
+        </w:rPr>
+        <w:t xml:space="preserve">easure of </w:t>
+      </w:r>
+      <w:r>
+        <w:rPr>
+          <w:rFonts w:ascii="Adobe Garamond Pro" w:hAnsi="Adobe Garamond Pro" w:cstheme="majorBidi"/>
+          <w:b/>
+          <w:bCs/>
+          <w:i/>
+          <w:iCs/>
+          <w:lang w:val="en-CA"/>
+        </w:rPr>
+        <w:t>c</w:t>
+      </w:r>
+      <w:r>
+        <w:rPr>
+          <w:rFonts w:ascii="Adobe Garamond Pro" w:hAnsi="Adobe Garamond Pro" w:cstheme="majorBidi"/>
+          <w:b/>
+          <w:bCs/>
+          <w:i/>
+          <w:iCs/>
+          <w:lang w:val="en-CA"/>
+        </w:rPr>
+        <w:t xml:space="preserve">ompetitive </w:t>
+      </w:r>
+      <w:r>
+        <w:rPr>
+          <w:rFonts w:ascii="Adobe Garamond Pro" w:hAnsi="Adobe Garamond Pro" w:cstheme="majorBidi"/>
+          <w:b/>
+          <w:bCs/>
+          <w:i/>
+          <w:iCs/>
+          <w:lang w:val="en-CA"/>
+        </w:rPr>
+        <w:t>a</w:t>
+      </w:r>
+      <w:r>
+        <w:rPr>
+          <w:rFonts w:ascii="Adobe Garamond Pro" w:hAnsi="Adobe Garamond Pro" w:cstheme="majorBidi"/>
+          <w:b/>
+          <w:bCs/>
+          <w:i/>
+          <w:iCs/>
+          <w:lang w:val="en-CA"/>
+        </w:rPr>
+        <w:t>ccessibility</w:t>
+      </w:r>
+      <w:r>
+        <w:rPr>
+          <w:rFonts w:ascii="Adobe Garamond Pro" w:hAnsi="Adobe Garamond Pro" w:cstheme="majorBidi"/>
+          <w:b/>
+          <w:bCs/>
+          <w:i/>
+          <w:iCs/>
+          <w:lang w:val="en-CA"/>
+        </w:rPr>
+        <w:t xml:space="preserve"> considering</w:t>
+      </w:r>
+      <w:r>
+        <w:rPr>
+          <w:rFonts w:ascii="Adobe Garamond Pro" w:hAnsi="Adobe Garamond Pro" w:cstheme="majorBidi"/>
+          <w:b/>
+          <w:bCs/>
+          <w:i/>
+          <w:iCs/>
+          <w:lang w:val="en-CA"/>
+        </w:rPr>
+        <w:t xml:space="preserve"> </w:t>
+      </w:r>
+      <w:r>
+        <w:rPr>
+          <w:rFonts w:ascii="Adobe Garamond Pro" w:hAnsi="Adobe Garamond Pro" w:cstheme="majorBidi"/>
+          <w:b/>
+          <w:bCs/>
+          <w:i/>
+          <w:iCs/>
+          <w:lang w:val="en-CA"/>
+        </w:rPr>
+        <w:t>m</w:t>
+      </w:r>
+      <w:r>
+        <w:rPr>
+          <w:rFonts w:ascii="Adobe Garamond Pro" w:hAnsi="Adobe Garamond Pro" w:cstheme="majorBidi"/>
+          <w:b/>
+          <w:bCs/>
+          <w:i/>
+          <w:iCs/>
+          <w:lang w:val="en-CA"/>
+        </w:rPr>
+        <w:t xml:space="preserve">ultiple </w:t>
+      </w:r>
+      <w:r>
+        <w:rPr>
+          <w:rFonts w:ascii="Adobe Garamond Pro" w:hAnsi="Adobe Garamond Pro" w:cstheme="majorBidi"/>
+          <w:b/>
+          <w:bCs/>
+          <w:i/>
+          <w:iCs/>
+          <w:lang w:val="en-CA"/>
+        </w:rPr>
+        <w:t>m</w:t>
+      </w:r>
+      <w:r>
+        <w:rPr>
+          <w:rFonts w:ascii="Adobe Garamond Pro" w:hAnsi="Adobe Garamond Pro" w:cstheme="majorBidi"/>
+          <w:b/>
+          <w:bCs/>
+          <w:i/>
+          <w:iCs/>
+          <w:lang w:val="en-CA"/>
+        </w:rPr>
+        <w:t>odes</w:t>
       </w:r>
       <w:r>
         <w:rPr>
@@ -451,23 +669,7 @@
           <w:rFonts w:ascii="Adobe Garamond Pro" w:hAnsi="Adobe Garamond Pro" w:cstheme="majorBidi"/>
           <w:lang w:val="en-CA"/>
         </w:rPr>
-        <w:t xml:space="preserve">niversidad </w:t>
-      </w:r>
-      <w:proofErr w:type="spellStart"/>
-      <w:r>
-        <w:rPr>
-          <w:rFonts w:ascii="Adobe Garamond Pro" w:hAnsi="Adobe Garamond Pro" w:cstheme="majorBidi"/>
-          <w:lang w:val="en-CA"/>
-        </w:rPr>
-        <w:t>Politécnica</w:t>
-      </w:r>
-      <w:proofErr w:type="spellEnd"/>
-      <w:r>
-        <w:rPr>
-          <w:rFonts w:ascii="Adobe Garamond Pro" w:hAnsi="Adobe Garamond Pro" w:cstheme="majorBidi"/>
-          <w:lang w:val="en-CA"/>
-        </w:rPr>
-        <w:t xml:space="preserve"> de Madrid</w:t>
+        <w:t>niversidad Politécnica de Madrid</w:t>
       </w:r>
       <w:r>
         <w:rPr>
@@ -488,51 +690,21 @@
           <w:rFonts w:ascii="Adobe Garamond Pro" w:hAnsi="Adobe Garamond Pro" w:cstheme="majorBidi"/>
           <w:lang w:val="en-CA"/>
         </w:rPr>
-        <w:t xml:space="preserve"> from the Urban and Regional Planning at </w:t>
-      </w:r>
-      <w:r>
-        <w:rPr>
-          <w:rFonts w:ascii="Adobe Garamond Pro" w:hAnsi="Adobe Garamond Pro" w:cstheme="majorBidi"/>
-          <w:lang w:val="en-CA"/>
-        </w:rPr>
-        <w:t>U</w:t>
-      </w:r>
-      <w:r>
-        <w:rPr>
-          <w:rFonts w:ascii="Adobe Garamond Pro" w:hAnsi="Adobe Garamond Pro" w:cstheme="majorBidi"/>
-          <w:lang w:val="en-CA"/>
-        </w:rPr>
-        <w:t xml:space="preserve">niversidad </w:t>
-      </w:r>
-      <w:proofErr w:type="spellStart"/>
-      <w:r>
-        <w:rPr>
-          <w:rFonts w:ascii="Adobe Garamond Pro" w:hAnsi="Adobe Garamond Pro" w:cstheme="majorBidi"/>
-          <w:lang w:val="en-CA"/>
-        </w:rPr>
-        <w:t>Politécnica</w:t>
-      </w:r>
-      <w:proofErr w:type="spellEnd"/>
-      <w:r>
-        <w:rPr>
-          <w:rFonts w:ascii="Adobe Garamond Pro" w:hAnsi="Adobe Garamond Pro" w:cstheme="majorBidi"/>
-          <w:lang w:val="en-CA"/>
-        </w:rPr>
-        <w:t xml:space="preserve"> de Madrid</w:t>
-      </w:r>
-      <w:r>
-        <w:rPr>
-          <w:rFonts w:ascii="Adobe Garamond Pro" w:hAnsi="Adobe Garamond Pro" w:cstheme="majorBidi"/>
-          <w:lang w:val="en-CA"/>
-        </w:rPr>
-        <w:t>, Spain</w:t>
-      </w:r>
-      <w:r>
-        <w:rPr>
-          <w:rFonts w:ascii="Adobe Garamond Pro" w:hAnsi="Adobe Garamond Pro" w:cstheme="majorBidi"/>
-          <w:lang w:val="en-CA"/>
-        </w:rPr>
-        <w:t xml:space="preserve">; and </w:t>
+        <w:t xml:space="preserve"> from the Urban and Regional Planning at U</w:t>
+      </w:r>
+      <w:r>
+        <w:rPr>
+          <w:rFonts w:ascii="Adobe Garamond Pro" w:hAnsi="Adobe Garamond Pro" w:cstheme="majorBidi"/>
+          <w:lang w:val="en-CA"/>
+        </w:rPr>
+        <w:t>niversidad Politécnica de Madrid</w:t>
+      </w:r>
+      <w:r>
+        <w:rPr>
+          <w:rFonts w:ascii="Adobe Garamond Pro" w:hAnsi="Adobe Garamond Pro" w:cstheme="majorBidi"/>
+          <w:lang w:val="en-CA"/>
+        </w:rPr>
+        <w:t xml:space="preserve">, Spain; and </w:t>
       </w:r>
       <w:r>
         <w:rPr>
@@ -556,28 +728,7 @@
           <w:rFonts w:ascii="Adobe Garamond Pro" w:hAnsi="Adobe Garamond Pro" w:cstheme="majorBidi"/>
           <w:lang w:val="en-CA"/>
         </w:rPr>
-        <w:t xml:space="preserve">As a continuation of our research efforts and </w:t>
-      </w:r>
-      <w:r>
-        <w:rPr>
-          <w:rFonts w:ascii="Adobe Garamond Pro" w:hAnsi="Adobe Garamond Pro" w:cstheme="majorBidi"/>
-          <w:lang w:val="en-CA"/>
-        </w:rPr>
-        <w:t>an extension</w:t>
-      </w:r>
-      <w:r>
-        <w:rPr>
-          <w:rFonts w:ascii="Adobe Garamond Pro" w:hAnsi="Adobe Garamond Pro" w:cstheme="majorBidi"/>
-          <w:lang w:val="en-CA"/>
-        </w:rPr>
-        <w:t xml:space="preserve"> of our previously published work in </w:t>
-      </w:r>
-      <w:r>
-        <w:rPr>
-          <w:rFonts w:ascii="Adobe Garamond Pro" w:hAnsi="Adobe Garamond Pro" w:cstheme="majorBidi"/>
-          <w:lang w:val="en-CA"/>
-        </w:rPr>
-        <w:t>PLOS One</w:t>
+        <w:t>As a continuation of our research efforts and an extension of our previously published work in PLOS One</w:t>
       </w:r>
       <w:r>
         <w:rPr>
@@ -654,14 +805,7 @@
           <w:rFonts w:ascii="Adobe Garamond Pro" w:hAnsi="Adobe Garamond Pro" w:cstheme="majorBidi"/>
           <w:lang w:val="en-CA"/>
         </w:rPr>
-        <w:t xml:space="preserve">, </w:t>
-      </w:r>
-      <w:r>
-        <w:rPr>
-          <w:rFonts w:ascii="Adobe Garamond Pro" w:hAnsi="Adobe Garamond Pro" w:cstheme="majorBidi"/>
-          <w:lang w:val="en-CA"/>
-        </w:rPr>
-        <w:t xml:space="preserve">this </w:t>
+        <w:t xml:space="preserve">, this </w:t>
       </w:r>
       <w:r>
         <w:rPr>
@@ -675,21 +819,7 @@
           <w:rFonts w:ascii="Adobe Garamond Pro" w:hAnsi="Adobe Garamond Pro" w:cstheme="majorBidi"/>
           <w:lang w:val="en-CA"/>
         </w:rPr>
-        <w:t xml:space="preserve">submission </w:t>
-      </w:r>
-      <w:r>
-        <w:rPr>
-          <w:rFonts w:ascii="Adobe Garamond Pro" w:hAnsi="Adobe Garamond Pro" w:cstheme="majorBidi"/>
-          <w:lang w:val="en-CA"/>
-        </w:rPr>
-        <w:t>expands spatial availability to quantify differences in accessibility offered by mode</w:t>
-      </w:r>
-      <w:r>
-        <w:rPr>
-          <w:rFonts w:ascii="Adobe Garamond Pro" w:hAnsi="Adobe Garamond Pro" w:cstheme="majorBidi"/>
-          <w:lang w:val="en-CA"/>
-        </w:rPr>
-        <w:t>.</w:t>
+        <w:t>submission expands spatial availability to quantify differences in accessibility offered by mode.</w:t>
       </w:r>
       <w:r>
         <w:rPr>
@@ -713,14 +843,7 @@
           <w:rFonts w:ascii="Adobe Garamond Pro" w:hAnsi="Adobe Garamond Pro" w:cstheme="majorBidi"/>
           <w:lang w:val="en-CA"/>
         </w:rPr>
-        <w:t>In our previously published article</w:t>
-      </w:r>
-      <w:r>
-        <w:rPr>
-          <w:rFonts w:ascii="Adobe Garamond Pro" w:hAnsi="Adobe Garamond Pro" w:cstheme="majorBidi"/>
-          <w:lang w:val="en-CA"/>
-        </w:rPr>
-        <w:t xml:space="preserve">, we </w:t>
+        <w:t xml:space="preserve">In our previously published article, we </w:t>
       </w:r>
       <w:r>
         <w:rPr>
@@ -1058,7 +1181,6 @@
         </w:rPr>
         <w:t>, </w:t>
       </w:r>
-      <w:proofErr w:type="spellStart"/>
       <w:r>
         <w:rPr>
           <w:rFonts w:ascii="Adobe Garamond Pro" w:hAnsi="Adobe Garamond Pro" w:cs="Arial"/>
@@ -1078,15 +1200,7 @@
           <w:rFonts w:ascii="Adobe Garamond Pro" w:hAnsi="Adobe Garamond Pro" w:cs="Arial"/>
           <w:color w:val="5E6A71"/>
         </w:rPr>
-        <w:t>Sc</w:t>
-      </w:r>
-      <w:proofErr w:type="spellEnd"/>
-      <w:r>
-        <w:rPr>
-          <w:rFonts w:ascii="Adobe Garamond Pro" w:hAnsi="Adobe Garamond Pro" w:cs="Arial"/>
-          <w:color w:val="5E6A71"/>
-        </w:rPr>
-        <w:t>, B</w:t>
+        <w:t>Sc, B</w:t>
       </w:r>
       <w:r>
         <w:rPr>
@@ -1468,7 +1582,7 @@
                       </a:ln>
                       <a:extLst>
                         <a:ext uri="{909E8E84-426E-40dd-AFC4-6F175D3DCCD1}">
-                          <a14:hiddenFill xmlns:mo="http://schemas.microsoft.com/office/mac/office/2008/main" xmlns:mv="urn:schemas-microsoft-com:mac:vml" xmlns="" xmlns:o="urn:schemas-microsoft-com:office:office" xmlns:v="urn:schemas-microsoft-com:vml" xmlns:w10="urn:schemas-microsoft-com:office:word" xmlns:w="http://schemas.openxmlformats.org/wordprocessingml/2006/main" xmlns:a14="http://schemas.microsoft.com/office/drawing/2010/main">
+                          <a14:hiddenFill xmlns:a14="http://schemas.microsoft.com/office/drawing/2010/main" xmlns:w="http://schemas.openxmlformats.org/wordprocessingml/2006/main" xmlns:w10="urn:schemas-microsoft-com:office:word" xmlns:v="urn:schemas-microsoft-com:vml" xmlns:o="urn:schemas-microsoft-com:office:office" xmlns="" xmlns:mv="urn:schemas-microsoft-com:mac:vml" xmlns:mo="http://schemas.microsoft.com/office/mac/office/2008/main">
                             <a:noFill/>
                           </a14:hiddenFill>
                         </a:ext>
@@ -3853,16 +3967,15 @@
 </file>
 
 <file path=customXml/item1.xml><?xml version="1.0" encoding="utf-8"?>
-<b:Sources xmlns:b="http://schemas.openxmlformats.org/officeDocument/2006/bibliography" xmlns="http://schemas.openxmlformats.org/officeDocument/2006/bibliography" SelectedStyle="\APA.XSL" StyleName="APA"/>
+<?mso-contentType ?>
+<FormTemplates xmlns="http://schemas.microsoft.com/sharepoint/v3/contenttype/forms">
+  <Display>DocumentLibraryForm</Display>
+  <Edit>DocumentLibraryForm</Edit>
+  <New>DocumentLibraryForm</New>
+</FormTemplates>
 </file>
 
 <file path=customXml/item2.xml><?xml version="1.0" encoding="utf-8"?>
-<p:properties xmlns:p="http://schemas.microsoft.com/office/2006/metadata/properties" xmlns:xsi="http://www.w3.org/2001/XMLSchema-instance" xmlns:pc="http://schemas.microsoft.com/office/infopath/2007/PartnerControls">
-  <documentManagement/>
-</p:properties>
-</file>
-
-<file path=customXml/item3.xml><?xml version="1.0" encoding="utf-8"?>
 <ct:contentTypeSchema xmlns:ct="http://schemas.microsoft.com/office/2006/metadata/contentType" xmlns:ma="http://schemas.microsoft.com/office/2006/metadata/properties/metaAttributes" ct:_="" ma:_="" ma:contentTypeName="Document" ma:contentTypeID="0x01010000984E2BF7B50D47987372A0847FF688" ma:contentTypeVersion="13" ma:contentTypeDescription="Create a new document." ma:contentTypeScope="" ma:versionID="48358d55a491a1c8b2d201b23abbd256">
   <xsd:schema xmlns:xsd="http://www.w3.org/2001/XMLSchema" xmlns:xs="http://www.w3.org/2001/XMLSchema" xmlns:p="http://schemas.microsoft.com/office/2006/metadata/properties" xmlns:ns3="036a3455-12b1-4210-8204-49f2d88d7693" xmlns:ns4="ba0b7299-1632-4483-8fd7-7601e0228f14" targetNamespace="http://schemas.microsoft.com/office/2006/metadata/properties" ma:root="true" ma:fieldsID="e4b7bbc7c193f854eec9d9bf818fd9b2" ns3:_="" ns4:_="">
     <xsd:import namespace="036a3455-12b1-4210-8204-49f2d88d7693"/>
@@ -4085,33 +4198,25 @@
 </ct:contentTypeSchema>
 </file>
 
+<file path=customXml/item3.xml><?xml version="1.0" encoding="utf-8"?>
+<p:properties xmlns:p="http://schemas.microsoft.com/office/2006/metadata/properties" xmlns:xsi="http://www.w3.org/2001/XMLSchema-instance" xmlns:pc="http://schemas.microsoft.com/office/infopath/2007/PartnerControls">
+  <documentManagement/>
+</p:properties>
+</file>
+
 <file path=customXml/item4.xml><?xml version="1.0" encoding="utf-8"?>
-<?mso-contentType ?>
-<FormTemplates xmlns="http://schemas.microsoft.com/sharepoint/v3/contenttype/forms">
-  <Display>DocumentLibraryForm</Display>
-  <Edit>DocumentLibraryForm</Edit>
-  <New>DocumentLibraryForm</New>
-</FormTemplates>
+<b:Sources xmlns:b="http://schemas.openxmlformats.org/officeDocument/2006/bibliography" xmlns="http://schemas.openxmlformats.org/officeDocument/2006/bibliography" SelectedStyle="\APA.XSL" StyleName="APA"/>
 </file>
 
 <file path=customXml/itemProps1.xml><?xml version="1.0" encoding="utf-8"?>
-<ds:datastoreItem xmlns:ds="http://schemas.openxmlformats.org/officeDocument/2006/customXml" ds:itemID="{3C5231F6-5934-4FD0-B8AA-EB40AE35F656}">
+<ds:datastoreItem xmlns:ds="http://schemas.openxmlformats.org/officeDocument/2006/customXml" ds:itemID="{04C7CA5B-961F-4257-8376-EAADCBE618C0}">
   <ds:schemaRefs>
-    <ds:schemaRef ds:uri="http://schemas.openxmlformats.org/officeDocument/2006/bibliography"/>
+    <ds:schemaRef ds:uri="http://schemas.microsoft.com/sharepoint/v3/contenttype/forms"/>
   </ds:schemaRefs>
 </ds:datastoreItem>
 </file>
 
 <file path=customXml/itemProps2.xml><?xml version="1.0" encoding="utf-8"?>
-<ds:datastoreItem xmlns:ds="http://schemas.openxmlformats.org/officeDocument/2006/customXml" ds:itemID="{6C6B377A-932D-44A6-8EF4-1F9E65447F3B}">
-  <ds:schemaRefs>
-    <ds:schemaRef ds:uri="http://schemas.microsoft.com/office/2006/metadata/properties"/>
-    <ds:schemaRef ds:uri="http://schemas.microsoft.com/office/infopath/2007/PartnerControls"/>
-  </ds:schemaRefs>
-</ds:datastoreItem>
-</file>
-
-<file path=customXml/itemProps3.xml><?xml version="1.0" encoding="utf-8"?>
 <ds:datastoreItem xmlns:ds="http://schemas.openxmlformats.org/officeDocument/2006/customXml" ds:itemID="{B630E262-A8EF-41CA-9F53-015E9836B2AF}">
   <ds:schemaRefs>
     <ds:schemaRef ds:uri="http://schemas.microsoft.com/office/2006/metadata/contentType"/>
@@ -4130,10 +4235,19 @@
 </ds:datastoreItem>
 </file>
 
+<file path=customXml/itemProps3.xml><?xml version="1.0" encoding="utf-8"?>
+<ds:datastoreItem xmlns:ds="http://schemas.openxmlformats.org/officeDocument/2006/customXml" ds:itemID="{6C6B377A-932D-44A6-8EF4-1F9E65447F3B}">
+  <ds:schemaRefs>
+    <ds:schemaRef ds:uri="http://schemas.microsoft.com/office/2006/metadata/properties"/>
+    <ds:schemaRef ds:uri="http://schemas.microsoft.com/office/infopath/2007/PartnerControls"/>
+  </ds:schemaRefs>
+</ds:datastoreItem>
+</file>
+
 <file path=customXml/itemProps4.xml><?xml version="1.0" encoding="utf-8"?>
-<ds:datastoreItem xmlns:ds="http://schemas.openxmlformats.org/officeDocument/2006/customXml" ds:itemID="{04C7CA5B-961F-4257-8376-EAADCBE618C0}">
+<ds:datastoreItem xmlns:ds="http://schemas.openxmlformats.org/officeDocument/2006/customXml" ds:itemID="{3C5231F6-5934-4FD0-B8AA-EB40AE35F656}">
   <ds:schemaRefs>
-    <ds:schemaRef ds:uri="http://schemas.microsoft.com/sharepoint/v3/contenttype/forms"/>
+    <ds:schemaRef ds:uri="http://schemas.openxmlformats.org/officeDocument/2006/bibliography"/>
   </ds:schemaRefs>
 </ds:datastoreItem>
 </file>
</xml_diff>